<commit_message>
Rinominato RFA4 - VisualizzaListino
Update RFA4 - VisualizzaListinoAzienda.docx to VisualizzaListino.docx
</commit_message>
<xml_diff>
--- a/Documents/Eat&Reorder - Use Cases documents/UC RFA Gestione Acquisto/RFA4 - VisualizzaListino.docx
+++ b/Documents/Eat&Reorder - Use Cases documents/UC RFA Gestione Acquisto/RFA4 - VisualizzaListino.docx
@@ -111,8 +111,10 @@
                 <w:sz w:val="24"/>
                 <w:szCs w:val="24"/>
               </w:rPr>
-              <w:t>ListinoAzienda</w:t>
-            </w:r>
+              <w:t>Listino</w:t>
+            </w:r>
+            <w:bookmarkStart w:id="0" w:name="_GoBack"/>
+            <w:bookmarkEnd w:id="0"/>
           </w:p>
         </w:tc>
       </w:tr>
@@ -631,17 +633,7 @@
                 <w:b/>
                 <w:bCs/>
               </w:rPr>
-              <w:t>il listino</w:t>
-            </w:r>
-            <w:bookmarkStart w:id="0" w:name="_GoBack"/>
-            <w:bookmarkEnd w:id="0"/>
-            <w:r>
-              <w:rPr>
-                <w:rFonts w:asciiTheme="majorHAnsi" w:hAnsiTheme="majorHAnsi" w:cstheme="majorHAnsi"/>
-                <w:b/>
-                <w:bCs/>
-              </w:rPr>
-              <w:t xml:space="preserve"> principale </w:t>
+              <w:t xml:space="preserve">il listino principale </w:t>
             </w:r>
             <w:r>
               <w:rPr>

</xml_diff>